<commit_message>
Summary of Work template fixed and working
</commit_message>
<xml_diff>
--- a/backend/templates/Summary_of_Work.docx
+++ b/backend/templates/Summary_of_Work.docx
@@ -242,6 +242,7 @@
         </w:rPr>
         <w:t>{{</w:t>
       </w:r>
+      <w:proofErr w:type="spellStart"/>
       <w:r>
         <w:rPr>
           <w:rFonts w:ascii="Arial" w:hAnsi="Arial" w:cs="Arial"/>
@@ -250,6 +251,7 @@
         </w:rPr>
         <w:t>project_name</w:t>
       </w:r>
+      <w:proofErr w:type="spellEnd"/>
       <w:r>
         <w:rPr>
           <w:rFonts w:ascii="Arial" w:hAnsi="Arial" w:cs="Arial"/>
@@ -434,12 +436,14 @@
         </w:rPr>
         <w:t>{{</w:t>
       </w:r>
-      <w:r>
-        <w:rPr>
-          <w:rFonts w:ascii="Arial" w:hAnsi="Arial" w:cs="Arial"/>
-        </w:rPr>
-        <w:t xml:space="preserve">owner_name </w:t>
-      </w:r>
+      <w:proofErr w:type="spellStart"/>
+      <w:r>
+        <w:rPr>
+          <w:rFonts w:ascii="Arial" w:hAnsi="Arial" w:cs="Arial"/>
+        </w:rPr>
+        <w:t>owner_name</w:t>
+      </w:r>
+      <w:proofErr w:type="spellEnd"/>
       <w:r>
         <w:rPr>
           <w:rFonts w:ascii="Arial" w:hAnsi="Arial" w:cs="Arial"/>
@@ -568,12 +572,14 @@
         </w:rPr>
         <w:t>{{</w:t>
       </w:r>
+      <w:proofErr w:type="spellStart"/>
       <w:r>
         <w:rPr>
           <w:rFonts w:ascii="Arial" w:hAnsi="Arial" w:cs="Arial"/>
         </w:rPr>
         <w:t>owner_number</w:t>
       </w:r>
+      <w:proofErr w:type="spellEnd"/>
       <w:r>
         <w:rPr>
           <w:rFonts w:ascii="Arial" w:hAnsi="Arial" w:cs="Arial"/>
@@ -591,9 +597,11 @@
       <w:r>
         <w:t>{{</w:t>
       </w:r>
+      <w:proofErr w:type="spellStart"/>
       <w:r>
         <w:t>owner_email</w:t>
       </w:r>
+      <w:proofErr w:type="spellEnd"/>
       <w:r>
         <w:t>}}</w:t>
       </w:r>
@@ -691,12 +699,14 @@
         </w:rPr>
         <w:t>{{</w:t>
       </w:r>
+      <w:proofErr w:type="spellStart"/>
       <w:r>
         <w:rPr>
           <w:rFonts w:ascii="Arial" w:hAnsi="Arial" w:cs="Arial"/>
         </w:rPr>
         <w:t>project_scope_items</w:t>
       </w:r>
+      <w:proofErr w:type="spellEnd"/>
       <w:r>
         <w:rPr>
           <w:rFonts w:ascii="Arial" w:hAnsi="Arial" w:cs="Arial"/>
@@ -1664,6 +1674,7 @@
       </w:rPr>
       <w:t>{{</w:t>
     </w:r>
+    <w:proofErr w:type="spellStart"/>
     <w:r>
       <w:rPr>
         <w:rFonts w:ascii="Century Gothic" w:hAnsi="Century Gothic" w:cs="Arial"/>
@@ -1675,6 +1686,7 @@
       </w:rPr>
       <w:t>project_name</w:t>
     </w:r>
+    <w:proofErr w:type="spellEnd"/>
     <w:r>
       <w:rPr>
         <w:rFonts w:ascii="Century Gothic" w:hAnsi="Century Gothic" w:cs="Arial"/>

</xml_diff>